<commit_message>
[Exp] update Doku Explot-Angriff
</commit_message>
<xml_diff>
--- a/Angriffe/Angriffsdokumenation_Exploit_Fuer_Felix.docx
+++ b/Angriffe/Angriffsdokumenation_Exploit_Fuer_Felix.docx
@@ -2163,7 +2163,17 @@
                 <w:sz w:val="22"/>
                 <w:szCs w:val="22"/>
               </w:rPr>
-              <w:t>Untem</w:t>
+              <w:t>Unte</w:t>
+            </w:r>
+            <w:r>
+              <w:rPr>
+                <w:b w:val="0"/>
+                <w:i/>
+                <w:iCs w:val="0"/>
+                <w:sz w:val="22"/>
+                <w:szCs w:val="22"/>
+              </w:rPr>
+              <w:t>n</w:t>
             </w:r>
             <w:proofErr w:type="spellEnd"/>
             <w:r>
@@ -2198,16 +2208,36 @@
               </w:rPr>
               <w:t xml:space="preserve"> Fenster auf </w:t>
             </w:r>
-            <w:proofErr w:type="spellStart"/>
-            <w:r>
-              <w:rPr>
-                <w:b w:val="0"/>
-                <w:i/>
-                <w:iCs w:val="0"/>
-                <w:sz w:val="22"/>
-                <w:szCs w:val="22"/>
-              </w:rPr>
-              <w:t>neues</w:t>
+            <w:r>
+              <w:rPr>
+                <w:b w:val="0"/>
+                <w:i/>
+                <w:iCs w:val="0"/>
+                <w:sz w:val="22"/>
+                <w:szCs w:val="22"/>
+              </w:rPr>
+              <w:t>“</w:t>
+            </w:r>
+            <w:proofErr w:type="spellStart"/>
+            <w:r>
+              <w:rPr>
+                <w:b w:val="0"/>
+                <w:i/>
+                <w:iCs w:val="0"/>
+                <w:sz w:val="22"/>
+                <w:szCs w:val="22"/>
+              </w:rPr>
+              <w:t>N</w:t>
+            </w:r>
+            <w:r>
+              <w:rPr>
+                <w:b w:val="0"/>
+                <w:i/>
+                <w:iCs w:val="0"/>
+                <w:sz w:val="22"/>
+                <w:szCs w:val="22"/>
+              </w:rPr>
+              <w:t>eues</w:t>
             </w:r>
             <w:proofErr w:type="spellEnd"/>
             <w:r>
@@ -2254,6 +2284,16 @@
               <w:t>erstellen</w:t>
             </w:r>
             <w:proofErr w:type="spellEnd"/>
+            <w:r>
+              <w:rPr>
+                <w:b w:val="0"/>
+                <w:i/>
+                <w:iCs w:val="0"/>
+                <w:sz w:val="22"/>
+                <w:szCs w:val="22"/>
+              </w:rPr>
+              <w:t>”</w:t>
+            </w:r>
             <w:r>
               <w:rPr>
                 <w:b w:val="0"/>
@@ -2392,7 +2432,27 @@
                 <w:sz w:val="22"/>
                 <w:szCs w:val="22"/>
               </w:rPr>
-              <w:t>bennen</w:t>
+              <w:t>be</w:t>
+            </w:r>
+            <w:r>
+              <w:rPr>
+                <w:b w:val="0"/>
+                <w:i/>
+                <w:iCs w:val="0"/>
+                <w:sz w:val="22"/>
+                <w:szCs w:val="22"/>
+              </w:rPr>
+              <w:t>ne</w:t>
+            </w:r>
+            <w:r>
+              <w:rPr>
+                <w:b w:val="0"/>
+                <w:i/>
+                <w:iCs w:val="0"/>
+                <w:sz w:val="22"/>
+                <w:szCs w:val="22"/>
+              </w:rPr>
+              <w:t>nnen</w:t>
             </w:r>
             <w:proofErr w:type="spellEnd"/>
             <w:r>
@@ -2777,18 +2837,60 @@
                 <w:sz w:val="22"/>
                 <w:szCs w:val="22"/>
               </w:rPr>
-              <w:t xml:space="preserve">: PW und </w:t>
-            </w:r>
-            <w:proofErr w:type="spellStart"/>
-            <w:r>
-              <w:rPr>
-                <w:b w:val="0"/>
-                <w:i/>
-                <w:iCs w:val="0"/>
-                <w:sz w:val="22"/>
-                <w:szCs w:val="22"/>
-              </w:rPr>
-              <w:t>einschränkungen</w:t>
+              <w:t xml:space="preserve">: </w:t>
+            </w:r>
+            <w:proofErr w:type="spellStart"/>
+            <w:r>
+              <w:rPr>
+                <w:b w:val="0"/>
+                <w:i/>
+                <w:iCs w:val="0"/>
+                <w:sz w:val="22"/>
+                <w:szCs w:val="22"/>
+              </w:rPr>
+              <w:t>P</w:t>
+            </w:r>
+            <w:r>
+              <w:rPr>
+                <w:b w:val="0"/>
+                <w:i/>
+                <w:iCs w:val="0"/>
+                <w:sz w:val="22"/>
+                <w:szCs w:val="22"/>
+              </w:rPr>
+              <w:t>asswort</w:t>
+            </w:r>
+            <w:proofErr w:type="spellEnd"/>
+            <w:r>
+              <w:rPr>
+                <w:b w:val="0"/>
+                <w:i/>
+                <w:iCs w:val="0"/>
+                <w:sz w:val="22"/>
+                <w:szCs w:val="22"/>
+              </w:rPr>
+              <w:t xml:space="preserve"> und </w:t>
+            </w:r>
+            <w:proofErr w:type="spellStart"/>
+            <w:r>
+              <w:rPr>
+                <w:b w:val="0"/>
+                <w:i/>
+                <w:iCs w:val="0"/>
+                <w:sz w:val="22"/>
+                <w:szCs w:val="22"/>
+              </w:rPr>
+              <w:t>E</w:t>
+            </w:r>
+            <w:r>
+              <w:rPr>
+                <w:b w:val="0"/>
+                <w:i/>
+                <w:iCs w:val="0"/>
+                <w:sz w:val="22"/>
+                <w:szCs w:val="22"/>
+              </w:rPr>
+              <w:t>inschränkungen</w:t>
             </w:r>
             <w:proofErr w:type="spellEnd"/>
           </w:p>
@@ -3076,7 +3178,29 @@
                 <w:szCs w:val="22"/>
                 <w:lang w:val="de-DE"/>
               </w:rPr>
-              <w:t>, welche Individuell gestaltet werden kann, erstellt. In folgenden wird Docker für Windows 10 genutzt und eine einfache Ausgabe erzeugt. Diese Ausgabe kann auch weiter vertieft werden, so dass Steam oder eine andere Anwendung ausgeführt werden kann</w:t>
+              <w:t xml:space="preserve">, welche </w:t>
+            </w:r>
+            <w:r>
+              <w:rPr>
+                <w:rFonts w:asciiTheme="minorHAnsi" w:eastAsiaTheme="minorHAnsi" w:hAnsiTheme="minorHAnsi" w:cstheme="minorBidi"/>
+                <w:b w:val="0"/>
+                <w:iCs w:val="0"/>
+                <w:sz w:val="22"/>
+                <w:szCs w:val="22"/>
+                <w:lang w:val="de-DE"/>
+              </w:rPr>
+              <w:t>i</w:t>
+            </w:r>
+            <w:r>
+              <w:rPr>
+                <w:rFonts w:asciiTheme="minorHAnsi" w:eastAsiaTheme="minorHAnsi" w:hAnsiTheme="minorHAnsi" w:cstheme="minorBidi"/>
+                <w:b w:val="0"/>
+                <w:iCs w:val="0"/>
+                <w:sz w:val="22"/>
+                <w:szCs w:val="22"/>
+                <w:lang w:val="de-DE"/>
+              </w:rPr>
+              <w:t>ndividuell gestaltet werden kann, erstellt. In folgenden wird Docker für Windows 10 genutzt und eine einfache Ausgabe erzeugt. Diese Ausgabe kann auch weiter vertieft werden, so dass Steam oder eine andere Anwendung ausgeführt werden kann</w:t>
             </w:r>
             <w:r>
               <w:rPr>
@@ -3727,12 +3851,15 @@
             <w:r>
               <w:t xml:space="preserve"> </w:t>
             </w:r>
-            <w:r>
-              <w:rPr>
-                <w:lang w:val="en-US"/>
-              </w:rPr>
-              <w:t>https://store.docker.com/editions/community/docker-ce-desktop-windows</w:t>
-            </w:r>
+            <w:hyperlink r:id="rId25" w:history="1">
+              <w:r>
+                <w:rPr>
+                  <w:rStyle w:val="Hyperlink"/>
+                  <w:lang w:val="en-US"/>
+                </w:rPr>
+                <w:t>https://store.docker.com/editions/community/docker-ce-desktop-windows</w:t>
+              </w:r>
+            </w:hyperlink>
             <w:r>
               <w:rPr>
                 <w:lang w:val="en-US"/>
@@ -3779,7 +3906,33 @@
               <w:rPr>
                 <w:lang w:val="en-US"/>
               </w:rPr>
-              <w:t xml:space="preserve"> warden.</w:t>
+              <w:t xml:space="preserve"> </w:t>
+            </w:r>
+            <w:proofErr w:type="spellStart"/>
+            <w:r>
+              <w:rPr>
+                <w:lang w:val="en-US"/>
+              </w:rPr>
+              <w:t>w</w:t>
+            </w:r>
+            <w:r>
+              <w:rPr>
+                <w:lang w:val="en-US"/>
+              </w:rPr>
+              <w:t>e</w:t>
+            </w:r>
+            <w:r>
+              <w:rPr>
+                <w:lang w:val="en-US"/>
+              </w:rPr>
+              <w:t>rden</w:t>
+            </w:r>
+            <w:proofErr w:type="spellEnd"/>
+            <w:r>
+              <w:rPr>
+                <w:lang w:val="en-US"/>
+              </w:rPr>
+              <w:t>.</w:t>
             </w:r>
           </w:p>
         </w:tc>
@@ -3813,65 +3966,6 @@
                   <wp:extent cx="6645910" cy="3455670"/>
                   <wp:effectExtent l="0" t="0" r="2540" b="0"/>
                   <wp:docPr id="16" name="Grafik 16"/>
-                  <wp:cNvGraphicFramePr>
-                    <a:graphicFrameLocks xmlns:a="http://schemas.openxmlformats.org/drawingml/2006/main" noChangeAspect="1"/>
-                  </wp:cNvGraphicFramePr>
-                  <a:graphic xmlns:a="http://schemas.openxmlformats.org/drawingml/2006/main">
-                    <a:graphicData uri="http://schemas.openxmlformats.org/drawingml/2006/picture">
-                      <pic:pic xmlns:pic="http://schemas.openxmlformats.org/drawingml/2006/picture">
-                        <pic:nvPicPr>
-                          <pic:cNvPr id="1" name=""/>
-                          <pic:cNvPicPr/>
-                        </pic:nvPicPr>
-                        <pic:blipFill>
-                          <a:blip r:embed="rId25"/>
-                          <a:stretch>
-                            <a:fillRect/>
-                          </a:stretch>
-                        </pic:blipFill>
-                        <pic:spPr>
-                          <a:xfrm>
-                            <a:off x="0" y="0"/>
-                            <a:ext cx="6645910" cy="3455670"/>
-                          </a:xfrm>
-                          <a:prstGeom prst="rect">
-                            <a:avLst/>
-                          </a:prstGeom>
-                        </pic:spPr>
-                      </pic:pic>
-                    </a:graphicData>
-                  </a:graphic>
-                </wp:inline>
-              </w:drawing>
-            </w:r>
-          </w:p>
-        </w:tc>
-      </w:tr>
-      <w:tr>
-        <w:tc>
-          <w:tcPr>
-            <w:tcW w:w="10485" w:type="dxa"/>
-            <w:shd w:val="clear" w:color="auto" w:fill="E7E6E6" w:themeFill="background2"/>
-          </w:tcPr>
-          <w:p>
-            <w:pPr>
-              <w:pStyle w:val="berschrift4"/>
-              <w:keepLines/>
-              <w:jc w:val="left"/>
-              <w:outlineLvl w:val="3"/>
-              <w:rPr>
-                <w:noProof/>
-              </w:rPr>
-            </w:pPr>
-            <w:r>
-              <w:rPr>
-                <w:noProof/>
-              </w:rPr>
-              <w:drawing>
-                <wp:inline distT="0" distB="0" distL="0" distR="0" wp14:anchorId="0ED34DFA" wp14:editId="056AAAFE">
-                  <wp:extent cx="1143000" cy="1200150"/>
-                  <wp:effectExtent l="0" t="0" r="0" b="0"/>
-                  <wp:docPr id="17" name="Grafik 17"/>
                   <wp:cNvGraphicFramePr>
                     <a:graphicFrameLocks xmlns:a="http://schemas.openxmlformats.org/drawingml/2006/main" noChangeAspect="1"/>
                   </wp:cNvGraphicFramePr>
@@ -3891,6 +3985,65 @@
                         <pic:spPr>
                           <a:xfrm>
                             <a:off x="0" y="0"/>
+                            <a:ext cx="6645910" cy="3455670"/>
+                          </a:xfrm>
+                          <a:prstGeom prst="rect">
+                            <a:avLst/>
+                          </a:prstGeom>
+                        </pic:spPr>
+                      </pic:pic>
+                    </a:graphicData>
+                  </a:graphic>
+                </wp:inline>
+              </w:drawing>
+            </w:r>
+          </w:p>
+        </w:tc>
+      </w:tr>
+      <w:tr>
+        <w:tc>
+          <w:tcPr>
+            <w:tcW w:w="10485" w:type="dxa"/>
+            <w:shd w:val="clear" w:color="auto" w:fill="E7E6E6" w:themeFill="background2"/>
+          </w:tcPr>
+          <w:p>
+            <w:pPr>
+              <w:pStyle w:val="berschrift4"/>
+              <w:keepLines/>
+              <w:jc w:val="left"/>
+              <w:outlineLvl w:val="3"/>
+              <w:rPr>
+                <w:noProof/>
+              </w:rPr>
+            </w:pPr>
+            <w:r>
+              <w:rPr>
+                <w:noProof/>
+              </w:rPr>
+              <w:drawing>
+                <wp:inline distT="0" distB="0" distL="0" distR="0" wp14:anchorId="0ED34DFA" wp14:editId="056AAAFE">
+                  <wp:extent cx="1143000" cy="1200150"/>
+                  <wp:effectExtent l="0" t="0" r="0" b="0"/>
+                  <wp:docPr id="17" name="Grafik 17"/>
+                  <wp:cNvGraphicFramePr>
+                    <a:graphicFrameLocks xmlns:a="http://schemas.openxmlformats.org/drawingml/2006/main" noChangeAspect="1"/>
+                  </wp:cNvGraphicFramePr>
+                  <a:graphic xmlns:a="http://schemas.openxmlformats.org/drawingml/2006/main">
+                    <a:graphicData uri="http://schemas.openxmlformats.org/drawingml/2006/picture">
+                      <pic:pic xmlns:pic="http://schemas.openxmlformats.org/drawingml/2006/picture">
+                        <pic:nvPicPr>
+                          <pic:cNvPr id="1" name=""/>
+                          <pic:cNvPicPr/>
+                        </pic:nvPicPr>
+                        <pic:blipFill>
+                          <a:blip r:embed="rId27"/>
+                          <a:stretch>
+                            <a:fillRect/>
+                          </a:stretch>
+                        </pic:blipFill>
+                        <pic:spPr>
+                          <a:xfrm>
+                            <a:off x="0" y="0"/>
                             <a:ext cx="1143000" cy="1200150"/>
                           </a:xfrm>
                           <a:prstGeom prst="rect">
@@ -3961,7 +4114,7 @@
               <w:rPr>
                 <w:b w:val="0"/>
               </w:rPr>
-              <w:t xml:space="preserve"> " &amp; $</w:t>
+              <w:t xml:space="preserve"> "&amp; $</w:t>
             </w:r>
             <w:proofErr w:type="spellStart"/>
             <w:proofErr w:type="gramStart"/>
@@ -3997,7 +4150,7 @@
               <w:rPr>
                 <w:b w:val="0"/>
               </w:rPr>
-              <w:t xml:space="preserve"> ” </w:t>
+              <w:t xml:space="preserve">” </w:t>
             </w:r>
             <w:proofErr w:type="spellStart"/>
             <w:r>
@@ -4196,35 +4349,29 @@
               <w:rPr>
                 <w:lang w:val="en-US"/>
               </w:rPr>
-              <w:t xml:space="preserve"> in der Shell </w:t>
-            </w:r>
+              <w:t xml:space="preserve"> in der Shell “docker pull Microsoft/</w:t>
+            </w:r>
+            <w:proofErr w:type="spellStart"/>
             <w:proofErr w:type="gramStart"/>
             <w:r>
               <w:rPr>
                 <w:lang w:val="en-US"/>
               </w:rPr>
-              <w:t>“ docker</w:t>
+              <w:t>nanoserver</w:t>
+            </w:r>
+            <w:proofErr w:type="spellEnd"/>
+            <w:r>
+              <w:rPr>
+                <w:lang w:val="en-US"/>
+              </w:rPr>
+              <w:t>“ um</w:t>
             </w:r>
             <w:proofErr w:type="gramEnd"/>
             <w:r>
               <w:rPr>
                 <w:lang w:val="en-US"/>
               </w:rPr>
-              <w:t xml:space="preserve"> pull Microsoft/</w:t>
-            </w:r>
-            <w:proofErr w:type="spellStart"/>
-            <w:r>
-              <w:rPr>
-                <w:lang w:val="en-US"/>
-              </w:rPr>
-              <w:t>nanoserver</w:t>
-            </w:r>
-            <w:proofErr w:type="spellEnd"/>
-            <w:r>
-              <w:rPr>
-                <w:lang w:val="en-US"/>
-              </w:rPr>
-              <w:t xml:space="preserve"> “ um </w:t>
+              <w:t xml:space="preserve"> </w:t>
             </w:r>
             <w:proofErr w:type="spellStart"/>
             <w:r>
@@ -4300,19 +4447,37 @@
                 <w:lang w:val="en-US"/>
               </w:rPr>
             </w:pPr>
+            <w:r>
+              <w:rPr>
+                <w:lang w:val="en-US"/>
+              </w:rPr>
+              <w:t xml:space="preserve">“docker </w:t>
+            </w:r>
             <w:proofErr w:type="gramStart"/>
             <w:r>
               <w:rPr>
                 <w:lang w:val="en-US"/>
               </w:rPr>
-              <w:t>“ docker</w:t>
+              <w:t>images“</w:t>
+            </w:r>
+            <w:r>
+              <w:rPr>
+                <w:lang w:val="en-US"/>
+              </w:rPr>
+              <w:t xml:space="preserve"> </w:t>
+            </w:r>
+            <w:r>
+              <w:rPr>
+                <w:lang w:val="en-US"/>
+              </w:rPr>
+              <w:t>in</w:t>
             </w:r>
             <w:proofErr w:type="gramEnd"/>
             <w:r>
               <w:rPr>
                 <w:lang w:val="en-US"/>
               </w:rPr>
-              <w:t xml:space="preserve"> images “ in der Shell </w:t>
+              <w:t xml:space="preserve"> der Shell </w:t>
             </w:r>
             <w:proofErr w:type="spellStart"/>
             <w:r>
@@ -4530,62 +4695,180 @@
               <w:rPr>
                 <w:lang w:val="en-US"/>
               </w:rPr>
-              <w:t xml:space="preserve"> </w:t>
+              <w:t xml:space="preserve"> “docker run -it Microsoft/</w:t>
+            </w:r>
+            <w:proofErr w:type="spellStart"/>
+            <w:r>
+              <w:rPr>
+                <w:lang w:val="en-US"/>
+              </w:rPr>
+              <w:t>nanoserver</w:t>
+            </w:r>
+            <w:proofErr w:type="spellEnd"/>
+            <w:r>
+              <w:rPr>
+                <w:lang w:val="en-US"/>
+              </w:rPr>
+              <w:t xml:space="preserve"> </w:t>
+            </w:r>
+            <w:proofErr w:type="spellStart"/>
+            <w:r>
+              <w:rPr>
+                <w:lang w:val="en-US"/>
+              </w:rPr>
+              <w:t>cmd</w:t>
+            </w:r>
+            <w:proofErr w:type="spellEnd"/>
+            <w:r>
+              <w:rPr>
+                <w:lang w:val="en-US"/>
+              </w:rPr>
+              <w:t>”</w:t>
+            </w:r>
+            <w:r>
+              <w:rPr>
+                <w:lang w:val="en-US"/>
+              </w:rPr>
+              <w:t xml:space="preserve"> </w:t>
+            </w:r>
+            <w:proofErr w:type="spellStart"/>
+            <w:r>
+              <w:rPr>
+                <w:lang w:val="en-US"/>
+              </w:rPr>
+              <w:t>wird</w:t>
+            </w:r>
+            <w:proofErr w:type="spellEnd"/>
+            <w:r>
+              <w:rPr>
+                <w:lang w:val="en-US"/>
+              </w:rPr>
+              <w:t xml:space="preserve"> </w:t>
+            </w:r>
+            <w:proofErr w:type="spellStart"/>
+            <w:r>
+              <w:rPr>
+                <w:lang w:val="en-US"/>
+              </w:rPr>
+              <w:t>ein</w:t>
+            </w:r>
+            <w:proofErr w:type="spellEnd"/>
+            <w:r>
+              <w:rPr>
+                <w:lang w:val="en-US"/>
+              </w:rPr>
+              <w:t xml:space="preserve"> Container </w:t>
+            </w:r>
+            <w:proofErr w:type="spellStart"/>
+            <w:r>
+              <w:rPr>
+                <w:lang w:val="en-US"/>
+              </w:rPr>
+              <w:t>bzw</w:t>
+            </w:r>
+            <w:proofErr w:type="spellEnd"/>
+            <w:r>
+              <w:rPr>
+                <w:lang w:val="en-US"/>
+              </w:rPr>
+              <w:t xml:space="preserve">. die </w:t>
+            </w:r>
+            <w:proofErr w:type="spellStart"/>
+            <w:r>
+              <w:rPr>
+                <w:lang w:val="en-US"/>
+              </w:rPr>
+              <w:t>Commandozeile</w:t>
+            </w:r>
+            <w:proofErr w:type="spellEnd"/>
+            <w:r>
+              <w:rPr>
+                <w:lang w:val="en-US"/>
+              </w:rPr>
+              <w:t xml:space="preserve"> </w:t>
+            </w:r>
+            <w:proofErr w:type="spellStart"/>
+            <w:r>
+              <w:rPr>
+                <w:lang w:val="en-US"/>
+              </w:rPr>
+              <w:t>eines</w:t>
+            </w:r>
+            <w:proofErr w:type="spellEnd"/>
+            <w:r>
+              <w:rPr>
+                <w:lang w:val="en-US"/>
+              </w:rPr>
+              <w:t xml:space="preserve"> Containers </w:t>
+            </w:r>
+            <w:proofErr w:type="spellStart"/>
+            <w:r>
+              <w:rPr>
+                <w:lang w:val="en-US"/>
+              </w:rPr>
+              <w:t>gestartet</w:t>
+            </w:r>
+            <w:proofErr w:type="spellEnd"/>
+            <w:r>
+              <w:rPr>
+                <w:lang w:val="en-US"/>
+              </w:rPr>
+              <w:t>.</w:t>
+            </w:r>
+          </w:p>
+          <w:p>
+            <w:pPr>
+              <w:rPr>
+                <w:lang w:val="en-US"/>
+              </w:rPr>
+            </w:pPr>
+          </w:p>
+          <w:p>
+            <w:pPr>
+              <w:rPr>
+                <w:lang w:val="en-US"/>
+              </w:rPr>
+            </w:pPr>
+            <w:r>
+              <w:rPr>
+                <w:lang w:val="en-US"/>
+              </w:rPr>
+              <w:t xml:space="preserve">Der </w:t>
+            </w:r>
+            <w:proofErr w:type="spellStart"/>
+            <w:r>
+              <w:rPr>
+                <w:lang w:val="en-US"/>
+              </w:rPr>
+              <w:t>Befehl</w:t>
+            </w:r>
+            <w:proofErr w:type="spellEnd"/>
+            <w:r>
+              <w:rPr>
+                <w:lang w:val="en-US"/>
+              </w:rPr>
+              <w:t xml:space="preserve"> “powershell.exe Add-Content C:\helloworld.ps1 ‘Write-Host “Hello </w:t>
             </w:r>
             <w:proofErr w:type="gramStart"/>
             <w:r>
               <w:rPr>
                 <w:lang w:val="en-US"/>
               </w:rPr>
-              <w:t>“ docker</w:t>
+              <w:t>World”‘</w:t>
             </w:r>
             <w:proofErr w:type="gramEnd"/>
             <w:r>
               <w:rPr>
                 <w:lang w:val="en-US"/>
               </w:rPr>
-              <w:t xml:space="preserve"> run -it Microsoft/</w:t>
-            </w:r>
-            <w:proofErr w:type="spellStart"/>
-            <w:r>
-              <w:rPr>
-                <w:lang w:val="en-US"/>
-              </w:rPr>
-              <w:t>nanoserver</w:t>
-            </w:r>
-            <w:proofErr w:type="spellEnd"/>
-            <w:r>
-              <w:rPr>
-                <w:lang w:val="en-US"/>
-              </w:rPr>
-              <w:t xml:space="preserve"> </w:t>
-            </w:r>
-            <w:proofErr w:type="spellStart"/>
-            <w:r>
-              <w:rPr>
-                <w:lang w:val="en-US"/>
-              </w:rPr>
-              <w:t>cmd</w:t>
-            </w:r>
-            <w:proofErr w:type="spellEnd"/>
-            <w:r>
-              <w:rPr>
-                <w:lang w:val="en-US"/>
-              </w:rPr>
-              <w:t xml:space="preserve"> ”</w:t>
-            </w:r>
-            <w:r>
-              <w:rPr>
-                <w:lang w:val="en-US"/>
-              </w:rPr>
-              <w:t xml:space="preserve"> </w:t>
-            </w:r>
-            <w:proofErr w:type="spellStart"/>
-            <w:r>
-              <w:rPr>
-                <w:lang w:val="en-US"/>
-              </w:rPr>
-              <w:t>wird</w:t>
+              <w:t xml:space="preserve">” </w:t>
+            </w:r>
+            <w:proofErr w:type="spellStart"/>
+            <w:r>
+              <w:rPr>
+                <w:lang w:val="en-US"/>
+              </w:rPr>
+              <w:t>erstellt</w:t>
             </w:r>
             <w:proofErr w:type="spellEnd"/>
             <w:r>
@@ -4606,56 +4889,112 @@
               <w:rPr>
                 <w:lang w:val="en-US"/>
               </w:rPr>
-              <w:t xml:space="preserve"> Container </w:t>
-            </w:r>
-            <w:proofErr w:type="spellStart"/>
-            <w:r>
-              <w:rPr>
-                <w:lang w:val="en-US"/>
-              </w:rPr>
-              <w:t>bzw</w:t>
-            </w:r>
-            <w:proofErr w:type="spellEnd"/>
-            <w:r>
-              <w:rPr>
-                <w:lang w:val="en-US"/>
-              </w:rPr>
-              <w:t xml:space="preserve">. die </w:t>
-            </w:r>
-            <w:proofErr w:type="spellStart"/>
-            <w:r>
-              <w:rPr>
-                <w:lang w:val="en-US"/>
-              </w:rPr>
-              <w:t>Commandozeile</w:t>
-            </w:r>
-            <w:proofErr w:type="spellEnd"/>
-            <w:r>
-              <w:rPr>
-                <w:lang w:val="en-US"/>
-              </w:rPr>
-              <w:t xml:space="preserve"> </w:t>
-            </w:r>
-            <w:proofErr w:type="spellStart"/>
-            <w:r>
-              <w:rPr>
-                <w:lang w:val="en-US"/>
-              </w:rPr>
-              <w:t>eines</w:t>
-            </w:r>
-            <w:proofErr w:type="spellEnd"/>
-            <w:r>
-              <w:rPr>
-                <w:lang w:val="en-US"/>
-              </w:rPr>
-              <w:t xml:space="preserve"> Containers </w:t>
-            </w:r>
-            <w:proofErr w:type="spellStart"/>
-            <w:r>
-              <w:rPr>
-                <w:lang w:val="en-US"/>
-              </w:rPr>
-              <w:t>gestartet</w:t>
+              <w:t xml:space="preserve"> </w:t>
+            </w:r>
+            <w:proofErr w:type="spellStart"/>
+            <w:r>
+              <w:rPr>
+                <w:lang w:val="en-US"/>
+              </w:rPr>
+              <w:t>neues</w:t>
+            </w:r>
+            <w:proofErr w:type="spellEnd"/>
+            <w:r>
+              <w:rPr>
+                <w:lang w:val="en-US"/>
+              </w:rPr>
+              <w:t xml:space="preserve"> </w:t>
+            </w:r>
+            <w:proofErr w:type="spellStart"/>
+            <w:r>
+              <w:rPr>
+                <w:lang w:val="en-US"/>
+              </w:rPr>
+              <w:t>Skript</w:t>
+            </w:r>
+            <w:proofErr w:type="spellEnd"/>
+            <w:r>
+              <w:rPr>
+                <w:lang w:val="en-US"/>
+              </w:rPr>
+              <w:t xml:space="preserve">. In </w:t>
+            </w:r>
+            <w:proofErr w:type="spellStart"/>
+            <w:r>
+              <w:rPr>
+                <w:lang w:val="en-US"/>
+              </w:rPr>
+              <w:t>diesem</w:t>
+            </w:r>
+            <w:proofErr w:type="spellEnd"/>
+            <w:r>
+              <w:rPr>
+                <w:lang w:val="en-US"/>
+              </w:rPr>
+              <w:t xml:space="preserve"> Fall </w:t>
+            </w:r>
+            <w:proofErr w:type="spellStart"/>
+            <w:r>
+              <w:rPr>
+                <w:lang w:val="en-US"/>
+              </w:rPr>
+              <w:t>ein</w:t>
+            </w:r>
+            <w:proofErr w:type="spellEnd"/>
+            <w:r>
+              <w:rPr>
+                <w:lang w:val="en-US"/>
+              </w:rPr>
+              <w:t xml:space="preserve"> </w:t>
+            </w:r>
+            <w:proofErr w:type="spellStart"/>
+            <w:r>
+              <w:rPr>
+                <w:lang w:val="en-US"/>
+              </w:rPr>
+              <w:t>für</w:t>
+            </w:r>
+            <w:proofErr w:type="spellEnd"/>
+            <w:r>
+              <w:rPr>
+                <w:lang w:val="en-US"/>
+              </w:rPr>
+              <w:t xml:space="preserve"> </w:t>
+            </w:r>
+            <w:proofErr w:type="spellStart"/>
+            <w:r>
+              <w:rPr>
+                <w:lang w:val="en-US"/>
+              </w:rPr>
+              <w:t>Informatiker</w:t>
+            </w:r>
+            <w:proofErr w:type="spellEnd"/>
+            <w:r>
+              <w:rPr>
+                <w:lang w:val="en-US"/>
+              </w:rPr>
+              <w:t xml:space="preserve"> </w:t>
+            </w:r>
+            <w:proofErr w:type="spellStart"/>
+            <w:r>
+              <w:rPr>
+                <w:lang w:val="en-US"/>
+              </w:rPr>
+              <w:t>bekanntes</w:t>
+            </w:r>
+            <w:proofErr w:type="spellEnd"/>
+            <w:r>
+              <w:rPr>
+                <w:lang w:val="en-US"/>
+              </w:rPr>
+              <w:t xml:space="preserve"> “Hello World” </w:t>
+            </w:r>
+            <w:proofErr w:type="spellStart"/>
+            <w:r>
+              <w:rPr>
+                <w:lang w:val="en-US"/>
+              </w:rPr>
+              <w:t>Skript</w:t>
             </w:r>
             <w:proofErr w:type="spellEnd"/>
             <w:r>
@@ -4678,264 +5017,70 @@
                 <w:lang w:val="en-US"/>
               </w:rPr>
             </w:pPr>
-            <w:r>
-              <w:rPr>
-                <w:lang w:val="en-US"/>
-              </w:rPr>
-              <w:t xml:space="preserve">Der </w:t>
-            </w:r>
-            <w:proofErr w:type="spellStart"/>
-            <w:r>
-              <w:rPr>
-                <w:lang w:val="en-US"/>
-              </w:rPr>
-              <w:t>Befehl</w:t>
-            </w:r>
-            <w:proofErr w:type="spellEnd"/>
-            <w:r>
-              <w:rPr>
-                <w:lang w:val="en-US"/>
-              </w:rPr>
-              <w:t xml:space="preserve"> </w:t>
+            <w:proofErr w:type="spellStart"/>
+            <w:r>
+              <w:rPr>
+                <w:lang w:val="en-US"/>
+              </w:rPr>
+              <w:t>Vogang</w:t>
+            </w:r>
+            <w:proofErr w:type="spellEnd"/>
+            <w:r>
+              <w:rPr>
+                <w:lang w:val="en-US"/>
+              </w:rPr>
+              <w:t xml:space="preserve"> </w:t>
+            </w:r>
+            <w:proofErr w:type="spellStart"/>
+            <w:r>
+              <w:rPr>
+                <w:lang w:val="en-US"/>
+              </w:rPr>
+              <w:t>kann</w:t>
+            </w:r>
+            <w:proofErr w:type="spellEnd"/>
+            <w:r>
+              <w:rPr>
+                <w:lang w:val="en-US"/>
+              </w:rPr>
+              <w:t xml:space="preserve"> </w:t>
+            </w:r>
+            <w:proofErr w:type="spellStart"/>
+            <w:r>
+              <w:rPr>
+                <w:lang w:val="en-US"/>
+              </w:rPr>
+              <w:t>mit</w:t>
+            </w:r>
+            <w:proofErr w:type="spellEnd"/>
+            <w:r>
+              <w:rPr>
+                <w:lang w:val="en-US"/>
+              </w:rPr>
+              <w:t xml:space="preserve"> “</w:t>
             </w:r>
             <w:proofErr w:type="gramStart"/>
             <w:r>
               <w:rPr>
                 <w:lang w:val="en-US"/>
               </w:rPr>
-              <w:t>“ powershell.exe</w:t>
-            </w:r>
+              <w:t>exit“</w:t>
+            </w:r>
+            <w:r>
+              <w:rPr>
+                <w:lang w:val="en-US"/>
+              </w:rPr>
+              <w:t xml:space="preserve"> </w:t>
+            </w:r>
+            <w:proofErr w:type="spellStart"/>
+            <w:r>
+              <w:rPr>
+                <w:lang w:val="en-US"/>
+              </w:rPr>
+              <w:t>beendet</w:t>
+            </w:r>
+            <w:proofErr w:type="spellEnd"/>
             <w:proofErr w:type="gramEnd"/>
-            <w:r>
-              <w:rPr>
-                <w:lang w:val="en-US"/>
-              </w:rPr>
-              <w:t xml:space="preserve"> Add-Content C:\helloworld.ps1 ‘Write-Host “Hello World” ‘ ” </w:t>
-            </w:r>
-            <w:proofErr w:type="spellStart"/>
-            <w:r>
-              <w:rPr>
-                <w:lang w:val="en-US"/>
-              </w:rPr>
-              <w:t>erstellt</w:t>
-            </w:r>
-            <w:proofErr w:type="spellEnd"/>
-            <w:r>
-              <w:rPr>
-                <w:lang w:val="en-US"/>
-              </w:rPr>
-              <w:t xml:space="preserve"> </w:t>
-            </w:r>
-            <w:proofErr w:type="spellStart"/>
-            <w:r>
-              <w:rPr>
-                <w:lang w:val="en-US"/>
-              </w:rPr>
-              <w:t>ein</w:t>
-            </w:r>
-            <w:proofErr w:type="spellEnd"/>
-            <w:r>
-              <w:rPr>
-                <w:lang w:val="en-US"/>
-              </w:rPr>
-              <w:t xml:space="preserve"> </w:t>
-            </w:r>
-            <w:proofErr w:type="spellStart"/>
-            <w:r>
-              <w:rPr>
-                <w:lang w:val="en-US"/>
-              </w:rPr>
-              <w:t>neues</w:t>
-            </w:r>
-            <w:proofErr w:type="spellEnd"/>
-            <w:r>
-              <w:rPr>
-                <w:lang w:val="en-US"/>
-              </w:rPr>
-              <w:t xml:space="preserve"> </w:t>
-            </w:r>
-            <w:proofErr w:type="spellStart"/>
-            <w:r>
-              <w:rPr>
-                <w:lang w:val="en-US"/>
-              </w:rPr>
-              <w:t>Skript</w:t>
-            </w:r>
-            <w:proofErr w:type="spellEnd"/>
-            <w:r>
-              <w:rPr>
-                <w:lang w:val="en-US"/>
-              </w:rPr>
-              <w:t xml:space="preserve">. In </w:t>
-            </w:r>
-            <w:proofErr w:type="spellStart"/>
-            <w:r>
-              <w:rPr>
-                <w:lang w:val="en-US"/>
-              </w:rPr>
-              <w:t>diesem</w:t>
-            </w:r>
-            <w:proofErr w:type="spellEnd"/>
-            <w:r>
-              <w:rPr>
-                <w:lang w:val="en-US"/>
-              </w:rPr>
-              <w:t xml:space="preserve"> Fall </w:t>
-            </w:r>
-            <w:proofErr w:type="spellStart"/>
-            <w:r>
-              <w:rPr>
-                <w:lang w:val="en-US"/>
-              </w:rPr>
-              <w:t>ein</w:t>
-            </w:r>
-            <w:proofErr w:type="spellEnd"/>
-            <w:r>
-              <w:rPr>
-                <w:lang w:val="en-US"/>
-              </w:rPr>
-              <w:t xml:space="preserve"> </w:t>
-            </w:r>
-            <w:proofErr w:type="spellStart"/>
-            <w:r>
-              <w:rPr>
-                <w:lang w:val="en-US"/>
-              </w:rPr>
-              <w:t>für</w:t>
-            </w:r>
-            <w:proofErr w:type="spellEnd"/>
-            <w:r>
-              <w:rPr>
-                <w:lang w:val="en-US"/>
-              </w:rPr>
-              <w:t xml:space="preserve"> </w:t>
-            </w:r>
-            <w:proofErr w:type="spellStart"/>
-            <w:r>
-              <w:rPr>
-                <w:lang w:val="en-US"/>
-              </w:rPr>
-              <w:t>Informatiker</w:t>
-            </w:r>
-            <w:proofErr w:type="spellEnd"/>
-            <w:r>
-              <w:rPr>
-                <w:lang w:val="en-US"/>
-              </w:rPr>
-              <w:t xml:space="preserve"> </w:t>
-            </w:r>
-            <w:proofErr w:type="spellStart"/>
-            <w:r>
-              <w:rPr>
-                <w:lang w:val="en-US"/>
-              </w:rPr>
-              <w:t>bekanntes</w:t>
-            </w:r>
-            <w:proofErr w:type="spellEnd"/>
-            <w:r>
-              <w:rPr>
-                <w:lang w:val="en-US"/>
-              </w:rPr>
-              <w:t xml:space="preserve"> “Hello World” </w:t>
-            </w:r>
-            <w:proofErr w:type="spellStart"/>
-            <w:r>
-              <w:rPr>
-                <w:lang w:val="en-US"/>
-              </w:rPr>
-              <w:t>Skript</w:t>
-            </w:r>
-            <w:proofErr w:type="spellEnd"/>
-            <w:r>
-              <w:rPr>
-                <w:lang w:val="en-US"/>
-              </w:rPr>
-              <w:t>.</w:t>
-            </w:r>
-          </w:p>
-          <w:p>
-            <w:pPr>
-              <w:rPr>
-                <w:lang w:val="en-US"/>
-              </w:rPr>
-            </w:pPr>
-          </w:p>
-          <w:p>
-            <w:pPr>
-              <w:rPr>
-                <w:lang w:val="en-US"/>
-              </w:rPr>
-            </w:pPr>
-            <w:proofErr w:type="spellStart"/>
-            <w:r>
-              <w:rPr>
-                <w:lang w:val="en-US"/>
-              </w:rPr>
-              <w:t>Vogang</w:t>
-            </w:r>
-            <w:proofErr w:type="spellEnd"/>
-            <w:r>
-              <w:rPr>
-                <w:lang w:val="en-US"/>
-              </w:rPr>
-              <w:t xml:space="preserve"> </w:t>
-            </w:r>
-            <w:proofErr w:type="spellStart"/>
-            <w:r>
-              <w:rPr>
-                <w:lang w:val="en-US"/>
-              </w:rPr>
-              <w:t>kann</w:t>
-            </w:r>
-            <w:proofErr w:type="spellEnd"/>
-            <w:r>
-              <w:rPr>
-                <w:lang w:val="en-US"/>
-              </w:rPr>
-              <w:t xml:space="preserve"> </w:t>
-            </w:r>
-            <w:proofErr w:type="spellStart"/>
-            <w:r>
-              <w:rPr>
-                <w:lang w:val="en-US"/>
-              </w:rPr>
-              <w:t>mit</w:t>
-            </w:r>
-            <w:proofErr w:type="spellEnd"/>
-            <w:r>
-              <w:rPr>
-                <w:lang w:val="en-US"/>
-              </w:rPr>
-              <w:t xml:space="preserve"> </w:t>
-            </w:r>
-            <w:proofErr w:type="gramStart"/>
-            <w:r>
-              <w:rPr>
-                <w:lang w:val="en-US"/>
-              </w:rPr>
-              <w:t>“ exit</w:t>
-            </w:r>
-            <w:proofErr w:type="gramEnd"/>
-            <w:r>
-              <w:rPr>
-                <w:lang w:val="en-US"/>
-              </w:rPr>
-              <w:t xml:space="preserve"> “</w:t>
-            </w:r>
-            <w:r>
-              <w:rPr>
-                <w:lang w:val="en-US"/>
-              </w:rPr>
-              <w:t xml:space="preserve"> </w:t>
-            </w:r>
-            <w:proofErr w:type="spellStart"/>
-            <w:r>
-              <w:rPr>
-                <w:lang w:val="en-US"/>
-              </w:rPr>
-              <w:t>beendet</w:t>
-            </w:r>
-            <w:proofErr w:type="spellEnd"/>
             <w:r>
               <w:rPr>
                 <w:lang w:val="en-US"/>
@@ -5040,20 +5185,34 @@
                 <w:b w:val="0"/>
                 <w:noProof/>
               </w:rPr>
-              <w:t>Der Befehl “ docker ps -a ” liefert eine ID, die m</w:t>
+              <w:t>Der Befehl “docker ps -a” liefert eine ID, die m</w:t>
             </w:r>
             <w:r>
               <w:rPr>
                 <w:b w:val="0"/>
                 <w:noProof/>
               </w:rPr>
-              <w:t>ithilfe des Befehls “ docker commit &lt;ID&gt;</w:t>
+              <w:t>ithilfe des Befehls</w:t>
             </w:r>
             <w:r>
               <w:rPr>
                 <w:b w:val="0"/>
                 <w:noProof/>
               </w:rPr>
+              <w:t xml:space="preserve"> </w:t>
+            </w:r>
+            <w:r>
+              <w:rPr>
+                <w:b w:val="0"/>
+                <w:noProof/>
+              </w:rPr>
+              <w:t>“docker commit &lt;ID&gt;</w:t>
+            </w:r>
+            <w:r>
+              <w:rPr>
+                <w:b w:val="0"/>
+                <w:noProof/>
+              </w:rPr>
               <w:t xml:space="preserve"> helloworl</w:t>
             </w:r>
             <w:r>
@@ -5061,7 +5220,7 @@
                 <w:b w:val="0"/>
                 <w:noProof/>
               </w:rPr>
-              <w:t>d ” ein “Hello World” Image erzeugt</w:t>
+              <w:t>d” ein “Hello World” Image erzeugt</w:t>
             </w:r>
             <w:r>
               <w:rPr>
@@ -5114,21 +5273,7 @@
               <w:rPr>
                 <w:lang w:val="en-US"/>
               </w:rPr>
-              <w:t xml:space="preserve"> </w:t>
-            </w:r>
-            <w:proofErr w:type="gramStart"/>
-            <w:r>
-              <w:rPr>
-                <w:lang w:val="en-US"/>
-              </w:rPr>
-              <w:t>“ docker</w:t>
-            </w:r>
-            <w:proofErr w:type="gramEnd"/>
-            <w:r>
-              <w:rPr>
-                <w:lang w:val="en-US"/>
-              </w:rPr>
-              <w:t xml:space="preserve"> run --</w:t>
+              <w:t xml:space="preserve"> “docker run --</w:t>
             </w:r>
             <w:proofErr w:type="spellStart"/>
             <w:r>
@@ -5170,7 +5315,7 @@
               <w:rPr>
                 <w:lang w:val="en-US"/>
               </w:rPr>
-              <w:t xml:space="preserve"> c:\helloworld.ps1 ” </w:t>
+              <w:t xml:space="preserve"> c:\helloworld.ps1” </w:t>
             </w:r>
             <w:proofErr w:type="spellStart"/>
             <w:r>
@@ -6635,13 +6780,25 @@
               <w:t>man einem Nutzer einschränken muss ohne dabei auf Internet zu verzichten</w:t>
             </w:r>
             <w:r>
-              <w:t>. Dies triff meist auf K</w:t>
+              <w:t>. Dies triff</w:t>
+            </w:r>
+            <w:r>
+              <w:t>t</w:t>
+            </w:r>
+            <w:r>
+              <w:t xml:space="preserve"> meist auf K</w:t>
             </w:r>
             <w:r>
               <w:t>inder bei privaten Nutzern und A</w:t>
             </w:r>
             <w:r>
-              <w:t>ngestellte in Firmen zu.</w:t>
+              <w:t>ngestellte</w:t>
+            </w:r>
+            <w:r>
+              <w:t>n</w:t>
+            </w:r>
+            <w:r>
+              <w:t xml:space="preserve"> in Firmen zu.</w:t>
             </w:r>
             <w:r>
               <w:t xml:space="preserve"> Nutzern mit eingeschränkten Rechten fehlen die Adminrechte, welche von einem Installer benötigt werden. So kann verhindert werden, dass Steam oder andere Anwendungen auf diesem Rechner Installiert werden, was den oben erklärten Exploit-Angriff unmöglich macht.</w:t>
@@ -6983,18 +7140,38 @@
                 <w:lang w:val="en-US"/>
               </w:rPr>
             </w:pPr>
-            <w:r>
-              <w:rPr>
-                <w:lang w:val="en-US"/>
-              </w:rPr>
-              <w:t xml:space="preserve">Gutter Schutz </w:t>
-            </w:r>
-            <w:proofErr w:type="spellStart"/>
-            <w:r>
-              <w:rPr>
-                <w:lang w:val="en-US"/>
-              </w:rPr>
-              <w:t>wiid</w:t>
+            <w:proofErr w:type="spellStart"/>
+            <w:r>
+              <w:rPr>
+                <w:lang w:val="en-US"/>
+              </w:rPr>
+              <w:t>Guter</w:t>
+            </w:r>
+            <w:proofErr w:type="spellEnd"/>
+            <w:r>
+              <w:rPr>
+                <w:lang w:val="en-US"/>
+              </w:rPr>
+              <w:t xml:space="preserve"> Schutz </w:t>
+            </w:r>
+            <w:proofErr w:type="spellStart"/>
+            <w:r>
+              <w:rPr>
+                <w:lang w:val="en-US"/>
+              </w:rPr>
+              <w:t>wi</w:t>
+            </w:r>
+            <w:r>
+              <w:rPr>
+                <w:lang w:val="en-US"/>
+              </w:rPr>
+              <w:t>r</w:t>
+            </w:r>
+            <w:r>
+              <w:rPr>
+                <w:lang w:val="en-US"/>
+              </w:rPr>
+              <w:t>d</w:t>
             </w:r>
             <w:proofErr w:type="spellEnd"/>
             <w:r>
@@ -7057,7 +7234,27 @@
               <w:rPr>
                 <w:lang w:val="en-US"/>
               </w:rPr>
-              <w:t xml:space="preserve"> System </w:t>
+              <w:t xml:space="preserve"> </w:t>
+            </w:r>
+            <w:proofErr w:type="spellStart"/>
+            <w:r>
+              <w:rPr>
+                <w:lang w:val="en-US"/>
+              </w:rPr>
+              <w:t>System</w:t>
+            </w:r>
+            <w:r>
+              <w:rPr>
+                <w:lang w:val="en-US"/>
+              </w:rPr>
+              <w:t>en</w:t>
+            </w:r>
+            <w:proofErr w:type="spellEnd"/>
+            <w:r>
+              <w:rPr>
+                <w:lang w:val="en-US"/>
+              </w:rPr>
+              <w:t xml:space="preserve"> </w:t>
             </w:r>
             <w:proofErr w:type="spellStart"/>
             <w:r>
@@ -7938,7 +8135,15 @@
               <w:rPr>
                 <w:lang w:val="en-US"/>
               </w:rPr>
-              <w:t>Möglichkeit</w:t>
+              <w:t>Möglic</w:t>
+            </w:r>
+            <w:bookmarkStart w:id="3" w:name="_GoBack"/>
+            <w:bookmarkEnd w:id="3"/>
+            <w:r>
+              <w:rPr>
+                <w:lang w:val="en-US"/>
+              </w:rPr>
+              <w:t>hkeit</w:t>
             </w:r>
             <w:proofErr w:type="spellEnd"/>
             <w:r>
@@ -8467,12 +8672,9 @@
         </w:tc>
       </w:tr>
     </w:tbl>
-    <w:p>
-      <w:bookmarkStart w:id="3" w:name="_GoBack"/>
-      <w:bookmarkEnd w:id="3"/>
-    </w:p>
+    <w:p/>
     <w:sectPr>
-      <w:headerReference w:type="default" r:id="rId27"/>
+      <w:headerReference w:type="default" r:id="rId28"/>
       <w:pgSz w:w="11906" w:h="16838"/>
       <w:pgMar w:top="720" w:right="720" w:bottom="720" w:left="720" w:header="708" w:footer="708" w:gutter="0"/>
       <w:cols w:space="708"/>
@@ -9849,7 +10051,7 @@
 </file>
 
 <file path=customXml/itemProps1.xml><?xml version="1.0" encoding="utf-8"?>
-<ds:datastoreItem xmlns:ds="http://schemas.openxmlformats.org/officeDocument/2006/customXml" ds:itemID="{3C93FFCA-538C-45B9-9B79-E757690E05A9}">
+<ds:datastoreItem xmlns:ds="http://schemas.openxmlformats.org/officeDocument/2006/customXml" ds:itemID="{B7DF5273-0896-4239-BF94-51D0CDF76671}">
   <ds:schemaRefs>
     <ds:schemaRef ds:uri="http://schemas.openxmlformats.org/officeDocument/2006/bibliography"/>
   </ds:schemaRefs>

</xml_diff>